<commit_message>
Tabela z najlepszymi modelami
</commit_message>
<xml_diff>
--- a/R_knn_Tree_SVM/Projekt_R_KNN_Tree_SVM_Sieci/prezentacja.docx
+++ b/R_knn_Tree_SVM/Projekt_R_KNN_Tree_SVM_Sieci/prezentacja.docx
@@ -1008,7 +1008,23 @@
           <w:sz w:val="28"/>
           <w:szCs w:val="28"/>
         </w:rPr>
-        <w:t>w problemie regresji dwie zmienne: „motor” oraz „screw” zostały przekształcone na wartości liczbowe (1,2,3,4,5)</w:t>
+        <w:t>w problemie regresji dwie zmienne: „motor” oraz „</w:t>
+      </w:r>
+      <w:proofErr w:type="spellStart"/>
+      <w:r>
+        <w:rPr>
+          <w:sz w:val="28"/>
+          <w:szCs w:val="28"/>
+        </w:rPr>
+        <w:t>screw</w:t>
+      </w:r>
+      <w:proofErr w:type="spellEnd"/>
+      <w:r>
+        <w:rPr>
+          <w:sz w:val="28"/>
+          <w:szCs w:val="28"/>
+        </w:rPr>
+        <w:t>” zostały przekształcone na wartości liczbowe (1,2,3,4,5)</w:t>
       </w:r>
     </w:p>
     <w:p>
@@ -1061,8 +1077,8 @@
         <w:spacing w:after="0"/>
         <w:jc w:val="both"/>
         <w:rPr>
-          <w:sz w:val="28"/>
-          <w:szCs w:val="28"/>
+          <w:sz w:val="32"/>
+          <w:szCs w:val="32"/>
         </w:rPr>
       </w:pPr>
       <w:r>
@@ -1072,6 +1088,28 @@
         </w:rPr>
         <w:br w:type="column"/>
       </w:r>
+      <w:r>
+        <w:rPr>
+          <w:b/>
+          <w:bCs/>
+          <w:sz w:val="32"/>
+          <w:szCs w:val="32"/>
+          <w:u w:val="single"/>
+        </w:rPr>
+        <w:lastRenderedPageBreak/>
+        <w:t>Najlepsze modele dla poszczególnych algorytmów</w:t>
+      </w:r>
+    </w:p>
+    <w:p>
+      <w:pPr>
+        <w:pStyle w:val="Akapitzlist"/>
+        <w:spacing w:after="0"/>
+        <w:jc w:val="both"/>
+        <w:rPr>
+          <w:sz w:val="28"/>
+          <w:szCs w:val="28"/>
+        </w:rPr>
+      </w:pPr>
     </w:p>
     <w:tbl>
       <w:tblPr>
@@ -1083,8 +1121,8 @@
       <w:tblGrid>
         <w:gridCol w:w="3739"/>
         <w:gridCol w:w="2684"/>
-        <w:gridCol w:w="2741"/>
-        <w:gridCol w:w="2691"/>
+        <w:gridCol w:w="2508"/>
+        <w:gridCol w:w="2924"/>
         <w:gridCol w:w="2683"/>
       </w:tblGrid>
       <w:tr>
@@ -1113,6 +1151,7 @@
             <w:tcBorders>
               <w:bottom w:val="single" w:sz="12" w:space="0" w:color="auto"/>
             </w:tcBorders>
+            <w:vAlign w:val="center"/>
           </w:tcPr>
           <w:p>
             <w:pPr>
@@ -1139,10 +1178,11 @@
         </w:tc>
         <w:tc>
           <w:tcPr>
-            <w:tcW w:w="2741" w:type="dxa"/>
+            <w:tcW w:w="2508" w:type="dxa"/>
             <w:tcBorders>
               <w:bottom w:val="single" w:sz="12" w:space="0" w:color="auto"/>
             </w:tcBorders>
+            <w:vAlign w:val="center"/>
           </w:tcPr>
           <w:p>
             <w:pPr>
@@ -1169,10 +1209,11 @@
         </w:tc>
         <w:tc>
           <w:tcPr>
-            <w:tcW w:w="2691" w:type="dxa"/>
+            <w:tcW w:w="2924" w:type="dxa"/>
             <w:tcBorders>
               <w:bottom w:val="single" w:sz="12" w:space="0" w:color="auto"/>
             </w:tcBorders>
+            <w:vAlign w:val="center"/>
           </w:tcPr>
           <w:p>
             <w:pPr>
@@ -1203,27 +1244,59 @@
             <w:tcBorders>
               <w:bottom w:val="single" w:sz="12" w:space="0" w:color="auto"/>
             </w:tcBorders>
-          </w:tcPr>
-          <w:p>
-            <w:pPr>
-              <w:pStyle w:val="Akapitzlist"/>
-              <w:ind w:left="0"/>
-              <w:jc w:val="center"/>
-              <w:rPr>
-                <w:b/>
-                <w:bCs/>
-                <w:sz w:val="28"/>
-                <w:szCs w:val="28"/>
-              </w:rPr>
-            </w:pPr>
-            <w:r>
-              <w:rPr>
-                <w:b/>
-                <w:bCs/>
-                <w:sz w:val="28"/>
-                <w:szCs w:val="28"/>
-              </w:rPr>
-              <w:t>Ocena jakości (</w:t>
+            <w:vAlign w:val="center"/>
+          </w:tcPr>
+          <w:p>
+            <w:pPr>
+              <w:pStyle w:val="Akapitzlist"/>
+              <w:ind w:left="0"/>
+              <w:jc w:val="center"/>
+              <w:rPr>
+                <w:b/>
+                <w:bCs/>
+                <w:sz w:val="28"/>
+                <w:szCs w:val="28"/>
+              </w:rPr>
+            </w:pPr>
+            <w:r>
+              <w:rPr>
+                <w:b/>
+                <w:bCs/>
+                <w:sz w:val="28"/>
+                <w:szCs w:val="28"/>
+              </w:rPr>
+              <w:t xml:space="preserve">Ocena jakości </w:t>
+            </w:r>
+            <w:r>
+              <w:rPr>
+                <w:b/>
+                <w:bCs/>
+                <w:sz w:val="28"/>
+                <w:szCs w:val="28"/>
+              </w:rPr>
+              <w:t>dla zbioru Testowego</w:t>
+            </w:r>
+          </w:p>
+          <w:p>
+            <w:pPr>
+              <w:pStyle w:val="Akapitzlist"/>
+              <w:ind w:left="0"/>
+              <w:jc w:val="center"/>
+              <w:rPr>
+                <w:b/>
+                <w:bCs/>
+                <w:sz w:val="28"/>
+                <w:szCs w:val="28"/>
+              </w:rPr>
+            </w:pPr>
+            <w:r>
+              <w:rPr>
+                <w:b/>
+                <w:bCs/>
+                <w:sz w:val="28"/>
+                <w:szCs w:val="28"/>
+              </w:rPr>
+              <w:t>(</w:t>
             </w:r>
             <w:r>
               <w:rPr>
@@ -1290,22 +1363,30 @@
               <w:ind w:left="0"/>
               <w:jc w:val="center"/>
               <w:rPr>
-                <w:sz w:val="28"/>
-                <w:szCs w:val="28"/>
-              </w:rPr>
-            </w:pPr>
-            <w:r>
-              <w:rPr>
+                <w:b/>
+                <w:bCs/>
+                <w:color w:val="F79646" w:themeColor="accent6"/>
+                <w:sz w:val="28"/>
+                <w:szCs w:val="28"/>
+              </w:rPr>
+            </w:pPr>
+            <w:proofErr w:type="spellStart"/>
+            <w:r>
+              <w:rPr>
+                <w:b/>
+                <w:bCs/>
+                <w:color w:val="F79646" w:themeColor="accent6"/>
                 <w:sz w:val="28"/>
                 <w:szCs w:val="28"/>
               </w:rPr>
               <w:t>knn</w:t>
             </w:r>
-          </w:p>
-        </w:tc>
-        <w:tc>
-          <w:tcPr>
-            <w:tcW w:w="2741" w:type="dxa"/>
+            <w:proofErr w:type="spellEnd"/>
+          </w:p>
+        </w:tc>
+        <w:tc>
+          <w:tcPr>
+            <w:tcW w:w="2508" w:type="dxa"/>
             <w:tcBorders>
               <w:top w:val="single" w:sz="12" w:space="0" w:color="auto"/>
             </w:tcBorders>
@@ -1316,12 +1397,18 @@
               <w:ind w:left="0"/>
               <w:jc w:val="center"/>
               <w:rPr>
-                <w:sz w:val="28"/>
-                <w:szCs w:val="28"/>
-              </w:rPr>
-            </w:pPr>
-            <w:r>
-              <w:rPr>
+                <w:b/>
+                <w:bCs/>
+                <w:color w:val="F79646" w:themeColor="accent6"/>
+                <w:sz w:val="28"/>
+                <w:szCs w:val="28"/>
+              </w:rPr>
+            </w:pPr>
+            <w:r>
+              <w:rPr>
+                <w:b/>
+                <w:bCs/>
+                <w:color w:val="F79646" w:themeColor="accent6"/>
                 <w:sz w:val="28"/>
                 <w:szCs w:val="28"/>
               </w:rPr>
@@ -1331,7 +1418,7 @@
         </w:tc>
         <w:tc>
           <w:tcPr>
-            <w:tcW w:w="2691" w:type="dxa"/>
+            <w:tcW w:w="2924" w:type="dxa"/>
             <w:tcBorders>
               <w:top w:val="single" w:sz="12" w:space="0" w:color="auto"/>
             </w:tcBorders>
@@ -1342,12 +1429,18 @@
               <w:ind w:left="0"/>
               <w:jc w:val="center"/>
               <w:rPr>
-                <w:sz w:val="28"/>
-                <w:szCs w:val="28"/>
-              </w:rPr>
-            </w:pPr>
-            <w:r>
-              <w:rPr>
+                <w:b/>
+                <w:bCs/>
+                <w:color w:val="F79646" w:themeColor="accent6"/>
+                <w:sz w:val="28"/>
+                <w:szCs w:val="28"/>
+              </w:rPr>
+            </w:pPr>
+            <w:r>
+              <w:rPr>
+                <w:b/>
+                <w:bCs/>
+                <w:color w:val="F79646" w:themeColor="accent6"/>
                 <w:sz w:val="28"/>
                 <w:szCs w:val="28"/>
               </w:rPr>
@@ -1355,6 +1448,9 @@
             </w:r>
             <w:r>
               <w:rPr>
+                <w:b/>
+                <w:bCs/>
+                <w:color w:val="F79646" w:themeColor="accent6"/>
                 <w:sz w:val="28"/>
                 <w:szCs w:val="28"/>
               </w:rPr>
@@ -1375,12 +1471,18 @@
               <w:ind w:left="0"/>
               <w:jc w:val="center"/>
               <w:rPr>
-                <w:sz w:val="28"/>
-                <w:szCs w:val="28"/>
-              </w:rPr>
-            </w:pPr>
-            <w:r>
-              <w:rPr>
+                <w:b/>
+                <w:bCs/>
+                <w:color w:val="F79646" w:themeColor="accent6"/>
+                <w:sz w:val="28"/>
+                <w:szCs w:val="28"/>
+              </w:rPr>
+            </w:pPr>
+            <w:r>
+              <w:rPr>
+                <w:b/>
+                <w:bCs/>
+                <w:color w:val="F79646" w:themeColor="accent6"/>
                 <w:sz w:val="28"/>
                 <w:szCs w:val="28"/>
               </w:rPr>
@@ -1433,7 +1535,7 @@
         </w:tc>
         <w:tc>
           <w:tcPr>
-            <w:tcW w:w="2741" w:type="dxa"/>
+            <w:tcW w:w="2508" w:type="dxa"/>
           </w:tcPr>
           <w:p>
             <w:pPr>
@@ -1456,18 +1558,25 @@
         </w:tc>
         <w:tc>
           <w:tcPr>
-            <w:tcW w:w="2691" w:type="dxa"/>
-          </w:tcPr>
-          <w:p>
-            <w:pPr>
-              <w:pStyle w:val="Akapitzlist"/>
-              <w:ind w:left="0"/>
-              <w:jc w:val="center"/>
-              <w:rPr>
-                <w:sz w:val="28"/>
-                <w:szCs w:val="28"/>
-              </w:rPr>
-            </w:pPr>
+            <w:tcW w:w="2924" w:type="dxa"/>
+          </w:tcPr>
+          <w:p>
+            <w:pPr>
+              <w:pStyle w:val="Akapitzlist"/>
+              <w:ind w:left="0"/>
+              <w:jc w:val="center"/>
+              <w:rPr>
+                <w:sz w:val="28"/>
+                <w:szCs w:val="28"/>
+              </w:rPr>
+            </w:pPr>
+            <w:r>
+              <w:rPr>
+                <w:sz w:val="28"/>
+                <w:szCs w:val="28"/>
+              </w:rPr>
+              <w:t>C = 30</w:t>
+            </w:r>
           </w:p>
         </w:tc>
         <w:tc>
@@ -1484,6 +1593,13 @@
                 <w:szCs w:val="28"/>
               </w:rPr>
             </w:pPr>
+            <w:r>
+              <w:rPr>
+                <w:sz w:val="28"/>
+                <w:szCs w:val="28"/>
+              </w:rPr>
+              <w:t>0.7625</w:t>
+            </w:r>
           </w:p>
         </w:tc>
       </w:tr>
@@ -1531,7 +1647,7 @@
         </w:tc>
         <w:tc>
           <w:tcPr>
-            <w:tcW w:w="2741" w:type="dxa"/>
+            <w:tcW w:w="2508" w:type="dxa"/>
           </w:tcPr>
           <w:p>
             <w:pPr>
@@ -1554,18 +1670,48 @@
         </w:tc>
         <w:tc>
           <w:tcPr>
-            <w:tcW w:w="2691" w:type="dxa"/>
-          </w:tcPr>
-          <w:p>
-            <w:pPr>
-              <w:pStyle w:val="Akapitzlist"/>
-              <w:ind w:left="0"/>
-              <w:jc w:val="center"/>
-              <w:rPr>
-                <w:sz w:val="28"/>
-                <w:szCs w:val="28"/>
-              </w:rPr>
-            </w:pPr>
+            <w:tcW w:w="2924" w:type="dxa"/>
+          </w:tcPr>
+          <w:p>
+            <w:pPr>
+              <w:pStyle w:val="Akapitzlist"/>
+              <w:ind w:left="0"/>
+              <w:jc w:val="center"/>
+              <w:rPr>
+                <w:sz w:val="28"/>
+                <w:szCs w:val="28"/>
+              </w:rPr>
+            </w:pPr>
+            <w:r>
+              <w:rPr>
+                <w:sz w:val="28"/>
+                <w:szCs w:val="28"/>
+              </w:rPr>
+              <w:t>h = (4,4)</w:t>
+            </w:r>
+            <w:r>
+              <w:rPr>
+                <w:sz w:val="28"/>
+                <w:szCs w:val="28"/>
+              </w:rPr>
+              <w:t xml:space="preserve">,  </w:t>
+            </w:r>
+            <w:r>
+              <w:rPr>
+                <w:i/>
+                <w:iCs/>
+                <w:sz w:val="28"/>
+                <w:szCs w:val="28"/>
+              </w:rPr>
+              <w:t>iter =</w:t>
+            </w:r>
+            <w:r>
+              <w:rPr>
+                <w:sz w:val="28"/>
+                <w:szCs w:val="28"/>
+              </w:rPr>
+              <w:t xml:space="preserve"> 10000</w:t>
+            </w:r>
           </w:p>
         </w:tc>
         <w:tc>
@@ -1582,6 +1728,13 @@
                 <w:szCs w:val="28"/>
               </w:rPr>
             </w:pPr>
+            <w:r>
+              <w:rPr>
+                <w:sz w:val="28"/>
+                <w:szCs w:val="28"/>
+              </w:rPr>
+              <w:t>0.6625</w:t>
+            </w:r>
           </w:p>
         </w:tc>
       </w:tr>
@@ -1618,6 +1771,7 @@
                 <w:szCs w:val="28"/>
               </w:rPr>
             </w:pPr>
+            <w:proofErr w:type="spellStart"/>
             <w:r>
               <w:rPr>
                 <w:sz w:val="28"/>
@@ -1625,11 +1779,12 @@
               </w:rPr>
               <w:t>knn</w:t>
             </w:r>
-          </w:p>
-        </w:tc>
-        <w:tc>
-          <w:tcPr>
-            <w:tcW w:w="2741" w:type="dxa"/>
+            <w:proofErr w:type="spellEnd"/>
+          </w:p>
+        </w:tc>
+        <w:tc>
+          <w:tcPr>
+            <w:tcW w:w="2508" w:type="dxa"/>
           </w:tcPr>
           <w:p>
             <w:pPr>
@@ -1659,18 +1814,25 @@
         </w:tc>
         <w:tc>
           <w:tcPr>
-            <w:tcW w:w="2691" w:type="dxa"/>
-          </w:tcPr>
-          <w:p>
-            <w:pPr>
-              <w:pStyle w:val="Akapitzlist"/>
-              <w:ind w:left="0"/>
-              <w:jc w:val="center"/>
-              <w:rPr>
-                <w:sz w:val="28"/>
-                <w:szCs w:val="28"/>
-              </w:rPr>
-            </w:pPr>
+            <w:tcW w:w="2924" w:type="dxa"/>
+          </w:tcPr>
+          <w:p>
+            <w:pPr>
+              <w:pStyle w:val="Akapitzlist"/>
+              <w:ind w:left="0"/>
+              <w:jc w:val="center"/>
+              <w:rPr>
+                <w:sz w:val="28"/>
+                <w:szCs w:val="28"/>
+              </w:rPr>
+            </w:pPr>
+            <w:r>
+              <w:rPr>
+                <w:sz w:val="28"/>
+                <w:szCs w:val="28"/>
+              </w:rPr>
+              <w:t>k = 11</w:t>
+            </w:r>
           </w:p>
         </w:tc>
         <w:tc>
@@ -1687,6 +1849,13 @@
                 <w:szCs w:val="28"/>
               </w:rPr>
             </w:pPr>
+            <w:r>
+              <w:rPr>
+                <w:sz w:val="28"/>
+                <w:szCs w:val="28"/>
+              </w:rPr>
+              <w:t>0.7321</w:t>
+            </w:r>
           </w:p>
         </w:tc>
       </w:tr>
@@ -1734,7 +1903,7 @@
         </w:tc>
         <w:tc>
           <w:tcPr>
-            <w:tcW w:w="2741" w:type="dxa"/>
+            <w:tcW w:w="2508" w:type="dxa"/>
           </w:tcPr>
           <w:p>
             <w:pPr>
@@ -1764,18 +1933,25 @@
         </w:tc>
         <w:tc>
           <w:tcPr>
-            <w:tcW w:w="2691" w:type="dxa"/>
-          </w:tcPr>
-          <w:p>
-            <w:pPr>
-              <w:pStyle w:val="Akapitzlist"/>
-              <w:ind w:left="0"/>
-              <w:jc w:val="center"/>
-              <w:rPr>
-                <w:sz w:val="28"/>
-                <w:szCs w:val="28"/>
-              </w:rPr>
-            </w:pPr>
+            <w:tcW w:w="2924" w:type="dxa"/>
+          </w:tcPr>
+          <w:p>
+            <w:pPr>
+              <w:pStyle w:val="Akapitzlist"/>
+              <w:ind w:left="0"/>
+              <w:jc w:val="center"/>
+              <w:rPr>
+                <w:sz w:val="28"/>
+                <w:szCs w:val="28"/>
+              </w:rPr>
+            </w:pPr>
+            <w:r>
+              <w:rPr>
+                <w:sz w:val="28"/>
+                <w:szCs w:val="28"/>
+              </w:rPr>
+              <w:t>C = 7</w:t>
+            </w:r>
           </w:p>
         </w:tc>
         <w:tc>
@@ -1792,6 +1968,13 @@
                 <w:szCs w:val="28"/>
               </w:rPr>
             </w:pPr>
+            <w:r>
+              <w:rPr>
+                <w:sz w:val="28"/>
+                <w:szCs w:val="28"/>
+              </w:rPr>
+              <w:t>0.6519</w:t>
+            </w:r>
           </w:p>
         </w:tc>
       </w:tr>
@@ -1839,7 +2022,7 @@
         </w:tc>
         <w:tc>
           <w:tcPr>
-            <w:tcW w:w="2741" w:type="dxa"/>
+            <w:tcW w:w="2508" w:type="dxa"/>
           </w:tcPr>
           <w:p>
             <w:pPr>
@@ -1869,18 +2052,25 @@
         </w:tc>
         <w:tc>
           <w:tcPr>
-            <w:tcW w:w="2691" w:type="dxa"/>
-          </w:tcPr>
-          <w:p>
-            <w:pPr>
-              <w:pStyle w:val="Akapitzlist"/>
-              <w:ind w:left="0"/>
-              <w:jc w:val="center"/>
-              <w:rPr>
-                <w:sz w:val="28"/>
-                <w:szCs w:val="28"/>
-              </w:rPr>
-            </w:pPr>
+            <w:tcW w:w="2924" w:type="dxa"/>
+          </w:tcPr>
+          <w:p>
+            <w:pPr>
+              <w:pStyle w:val="Akapitzlist"/>
+              <w:ind w:left="0"/>
+              <w:jc w:val="center"/>
+              <w:rPr>
+                <w:sz w:val="28"/>
+                <w:szCs w:val="28"/>
+              </w:rPr>
+            </w:pPr>
+            <w:r>
+              <w:rPr>
+                <w:sz w:val="28"/>
+                <w:szCs w:val="28"/>
+              </w:rPr>
+              <w:t>h = 5</w:t>
+            </w:r>
           </w:p>
         </w:tc>
         <w:tc>
@@ -1897,6 +2087,13 @@
                 <w:szCs w:val="28"/>
               </w:rPr>
             </w:pPr>
+            <w:r>
+              <w:rPr>
+                <w:sz w:val="28"/>
+                <w:szCs w:val="28"/>
+              </w:rPr>
+              <w:t>0.6149</w:t>
+            </w:r>
           </w:p>
         </w:tc>
       </w:tr>
@@ -1950,7 +2147,7 @@
         </w:tc>
         <w:tc>
           <w:tcPr>
-            <w:tcW w:w="2741" w:type="dxa"/>
+            <w:tcW w:w="2508" w:type="dxa"/>
             <w:tcBorders>
               <w:bottom w:val="single" w:sz="12" w:space="0" w:color="auto"/>
             </w:tcBorders>
@@ -1983,7 +2180,7 @@
         </w:tc>
         <w:tc>
           <w:tcPr>
-            <w:tcW w:w="2691" w:type="dxa"/>
+            <w:tcW w:w="2924" w:type="dxa"/>
             <w:tcBorders>
               <w:bottom w:val="single" w:sz="12" w:space="0" w:color="auto"/>
             </w:tcBorders>
@@ -1998,6 +2195,13 @@
                 <w:szCs w:val="28"/>
               </w:rPr>
             </w:pPr>
+            <w:r>
+              <w:rPr>
+                <w:sz w:val="28"/>
+                <w:szCs w:val="28"/>
+              </w:rPr>
+              <w:t>max depth = 3</w:t>
+            </w:r>
           </w:p>
         </w:tc>
         <w:tc>
@@ -2017,6 +2221,13 @@
                 <w:szCs w:val="28"/>
               </w:rPr>
             </w:pPr>
+            <w:r>
+              <w:rPr>
+                <w:sz w:val="28"/>
+                <w:szCs w:val="28"/>
+              </w:rPr>
+              <w:t>0.6545</w:t>
+            </w:r>
           </w:p>
         </w:tc>
       </w:tr>
@@ -2047,16 +2258,7 @@
                 <w:sz w:val="28"/>
                 <w:szCs w:val="28"/>
               </w:rPr>
-              <w:t xml:space="preserve">Klasyfikacja </w:t>
-            </w:r>
-            <w:r>
-              <w:rPr>
-                <w:b/>
-                <w:bCs/>
-                <w:sz w:val="28"/>
-                <w:szCs w:val="28"/>
-              </w:rPr>
-              <w:t>Wieloklasowa</w:t>
+              <w:t>Klasyfikacja Wieloklasowa</w:t>
             </w:r>
           </w:p>
         </w:tc>
@@ -2077,6 +2279,7 @@
                 <w:szCs w:val="28"/>
               </w:rPr>
             </w:pPr>
+            <w:proofErr w:type="spellStart"/>
             <w:r>
               <w:rPr>
                 <w:sz w:val="28"/>
@@ -2084,11 +2287,12 @@
               </w:rPr>
               <w:t>knn</w:t>
             </w:r>
-          </w:p>
-        </w:tc>
-        <w:tc>
-          <w:tcPr>
-            <w:tcW w:w="2741" w:type="dxa"/>
+            <w:proofErr w:type="spellEnd"/>
+          </w:p>
+        </w:tc>
+        <w:tc>
+          <w:tcPr>
+            <w:tcW w:w="2508" w:type="dxa"/>
             <w:tcBorders>
               <w:top w:val="single" w:sz="2" w:space="0" w:color="auto"/>
             </w:tcBorders>
@@ -2114,7 +2318,7 @@
         </w:tc>
         <w:tc>
           <w:tcPr>
-            <w:tcW w:w="2691" w:type="dxa"/>
+            <w:tcW w:w="2924" w:type="dxa"/>
             <w:tcBorders>
               <w:top w:val="single" w:sz="2" w:space="0" w:color="auto"/>
             </w:tcBorders>
@@ -2155,6 +2359,13 @@
                 <w:szCs w:val="28"/>
               </w:rPr>
             </w:pPr>
+            <w:r>
+              <w:rPr>
+                <w:sz w:val="28"/>
+                <w:szCs w:val="28"/>
+              </w:rPr>
+              <w:t>0.9194</w:t>
+            </w:r>
           </w:p>
         </w:tc>
       </w:tr>
@@ -2202,7 +2413,7 @@
         </w:tc>
         <w:tc>
           <w:tcPr>
-            <w:tcW w:w="2741" w:type="dxa"/>
+            <w:tcW w:w="2508" w:type="dxa"/>
           </w:tcPr>
           <w:p>
             <w:pPr>
@@ -2225,18 +2436,115 @@
         </w:tc>
         <w:tc>
           <w:tcPr>
-            <w:tcW w:w="2691" w:type="dxa"/>
-          </w:tcPr>
-          <w:p>
-            <w:pPr>
-              <w:pStyle w:val="Akapitzlist"/>
-              <w:ind w:left="0"/>
-              <w:jc w:val="center"/>
-              <w:rPr>
-                <w:sz w:val="28"/>
-                <w:szCs w:val="28"/>
-              </w:rPr>
-            </w:pPr>
+            <w:tcW w:w="2924" w:type="dxa"/>
+          </w:tcPr>
+          <w:p>
+            <w:pPr>
+              <w:pStyle w:val="Akapitzlist"/>
+              <w:ind w:left="0"/>
+              <w:jc w:val="center"/>
+              <w:rPr>
+                <w:sz w:val="28"/>
+                <w:szCs w:val="28"/>
+              </w:rPr>
+            </w:pPr>
+            <w:r>
+              <w:rPr>
+                <w:sz w:val="28"/>
+                <w:szCs w:val="28"/>
+              </w:rPr>
+              <w:t>h = (</w:t>
+            </w:r>
+            <w:r>
+              <w:rPr>
+                <w:sz w:val="28"/>
+                <w:szCs w:val="28"/>
+              </w:rPr>
+              <w:t>6</w:t>
+            </w:r>
+            <w:r>
+              <w:rPr>
+                <w:sz w:val="28"/>
+                <w:szCs w:val="28"/>
+              </w:rPr>
+              <w:t>,</w:t>
+            </w:r>
+            <w:r>
+              <w:rPr>
+                <w:sz w:val="28"/>
+                <w:szCs w:val="28"/>
+              </w:rPr>
+              <w:t>6</w:t>
+            </w:r>
+            <w:r>
+              <w:rPr>
+                <w:sz w:val="28"/>
+                <w:szCs w:val="28"/>
+              </w:rPr>
+              <w:t>)</w:t>
+            </w:r>
+            <w:r>
+              <w:rPr>
+                <w:sz w:val="28"/>
+                <w:szCs w:val="28"/>
+              </w:rPr>
+              <w:t>,</w:t>
+            </w:r>
+            <w:r>
+              <w:rPr>
+                <w:sz w:val="28"/>
+                <w:szCs w:val="28"/>
+              </w:rPr>
+              <w:t xml:space="preserve"> </w:t>
+            </w:r>
+            <w:r>
+              <w:rPr>
+                <w:sz w:val="28"/>
+                <w:szCs w:val="28"/>
+              </w:rPr>
+              <w:t xml:space="preserve"> </w:t>
+            </w:r>
+            <w:r>
+              <w:rPr>
+                <w:i/>
+                <w:iCs/>
+                <w:sz w:val="28"/>
+                <w:szCs w:val="28"/>
+              </w:rPr>
+              <w:t>iter</w:t>
+            </w:r>
+            <w:r>
+              <w:rPr>
+                <w:i/>
+                <w:iCs/>
+                <w:sz w:val="28"/>
+                <w:szCs w:val="28"/>
+              </w:rPr>
+              <w:t xml:space="preserve"> </w:t>
+            </w:r>
+            <w:r>
+              <w:rPr>
+                <w:i/>
+                <w:iCs/>
+                <w:sz w:val="28"/>
+                <w:szCs w:val="28"/>
+              </w:rPr>
+              <w:t>=</w:t>
+            </w:r>
+            <w:r>
+              <w:rPr>
+                <w:sz w:val="28"/>
+                <w:szCs w:val="28"/>
+              </w:rPr>
+              <w:t xml:space="preserve"> </w:t>
+            </w:r>
+            <w:r>
+              <w:rPr>
+                <w:sz w:val="28"/>
+                <w:szCs w:val="28"/>
+              </w:rPr>
+              <w:t>80000</w:t>
+            </w:r>
           </w:p>
         </w:tc>
         <w:tc>
@@ -2253,6 +2561,20 @@
                 <w:szCs w:val="28"/>
               </w:rPr>
             </w:pPr>
+            <w:r>
+              <w:rPr>
+                <w:sz w:val="28"/>
+                <w:szCs w:val="28"/>
+              </w:rPr>
+              <w:t>0.</w:t>
+            </w:r>
+            <w:r>
+              <w:rPr>
+                <w:sz w:val="28"/>
+                <w:szCs w:val="28"/>
+              </w:rPr>
+              <w:t>4736</w:t>
+            </w:r>
           </w:p>
         </w:tc>
       </w:tr>
@@ -2289,6 +2611,7 @@
                 <w:szCs w:val="28"/>
               </w:rPr>
             </w:pPr>
+            <w:proofErr w:type="spellStart"/>
             <w:r>
               <w:rPr>
                 <w:sz w:val="28"/>
@@ -2296,11 +2619,12 @@
               </w:rPr>
               <w:t>knn</w:t>
             </w:r>
-          </w:p>
-        </w:tc>
-        <w:tc>
-          <w:tcPr>
-            <w:tcW w:w="2741" w:type="dxa"/>
+            <w:proofErr w:type="spellEnd"/>
+          </w:p>
+        </w:tc>
+        <w:tc>
+          <w:tcPr>
+            <w:tcW w:w="2508" w:type="dxa"/>
           </w:tcPr>
           <w:p>
             <w:pPr>
@@ -2323,18 +2647,25 @@
         </w:tc>
         <w:tc>
           <w:tcPr>
-            <w:tcW w:w="2691" w:type="dxa"/>
-          </w:tcPr>
-          <w:p>
-            <w:pPr>
-              <w:pStyle w:val="Akapitzlist"/>
-              <w:ind w:left="0"/>
-              <w:jc w:val="center"/>
-              <w:rPr>
-                <w:sz w:val="28"/>
-                <w:szCs w:val="28"/>
-              </w:rPr>
-            </w:pPr>
+            <w:tcW w:w="2924" w:type="dxa"/>
+          </w:tcPr>
+          <w:p>
+            <w:pPr>
+              <w:pStyle w:val="Akapitzlist"/>
+              <w:ind w:left="0"/>
+              <w:jc w:val="center"/>
+              <w:rPr>
+                <w:sz w:val="28"/>
+                <w:szCs w:val="28"/>
+              </w:rPr>
+            </w:pPr>
+            <w:r>
+              <w:rPr>
+                <w:sz w:val="28"/>
+                <w:szCs w:val="28"/>
+              </w:rPr>
+              <w:t>k = 9</w:t>
+            </w:r>
           </w:p>
         </w:tc>
         <w:tc>
@@ -2351,6 +2682,13 @@
                 <w:szCs w:val="28"/>
               </w:rPr>
             </w:pPr>
+            <w:r>
+              <w:rPr>
+                <w:sz w:val="28"/>
+                <w:szCs w:val="28"/>
+              </w:rPr>
+              <w:t>0.9089</w:t>
+            </w:r>
           </w:p>
         </w:tc>
       </w:tr>
@@ -2383,12 +2721,18 @@
               <w:ind w:left="0"/>
               <w:jc w:val="center"/>
               <w:rPr>
-                <w:sz w:val="28"/>
-                <w:szCs w:val="28"/>
-              </w:rPr>
-            </w:pPr>
-            <w:r>
-              <w:rPr>
+                <w:b/>
+                <w:bCs/>
+                <w:color w:val="F79646" w:themeColor="accent6"/>
+                <w:sz w:val="28"/>
+                <w:szCs w:val="28"/>
+              </w:rPr>
+            </w:pPr>
+            <w:r>
+              <w:rPr>
+                <w:b/>
+                <w:bCs/>
+                <w:color w:val="F79646" w:themeColor="accent6"/>
                 <w:sz w:val="28"/>
                 <w:szCs w:val="28"/>
               </w:rPr>
@@ -2398,20 +2742,26 @@
         </w:tc>
         <w:tc>
           <w:tcPr>
-            <w:tcW w:w="2741" w:type="dxa"/>
-          </w:tcPr>
-          <w:p>
-            <w:pPr>
-              <w:pStyle w:val="Akapitzlist"/>
-              <w:ind w:left="0"/>
-              <w:jc w:val="center"/>
-              <w:rPr>
-                <w:sz w:val="28"/>
-                <w:szCs w:val="28"/>
-              </w:rPr>
-            </w:pPr>
-            <w:r>
-              <w:rPr>
+            <w:tcW w:w="2508" w:type="dxa"/>
+          </w:tcPr>
+          <w:p>
+            <w:pPr>
+              <w:pStyle w:val="Akapitzlist"/>
+              <w:ind w:left="0"/>
+              <w:jc w:val="center"/>
+              <w:rPr>
+                <w:b/>
+                <w:bCs/>
+                <w:color w:val="F79646" w:themeColor="accent6"/>
+                <w:sz w:val="28"/>
+                <w:szCs w:val="28"/>
+              </w:rPr>
+            </w:pPr>
+            <w:r>
+              <w:rPr>
+                <w:b/>
+                <w:bCs/>
+                <w:color w:val="F79646" w:themeColor="accent6"/>
                 <w:sz w:val="28"/>
                 <w:szCs w:val="28"/>
               </w:rPr>
@@ -2421,18 +2771,31 @@
         </w:tc>
         <w:tc>
           <w:tcPr>
-            <w:tcW w:w="2691" w:type="dxa"/>
-          </w:tcPr>
-          <w:p>
-            <w:pPr>
-              <w:pStyle w:val="Akapitzlist"/>
-              <w:ind w:left="0"/>
-              <w:jc w:val="center"/>
-              <w:rPr>
-                <w:sz w:val="28"/>
-                <w:szCs w:val="28"/>
-              </w:rPr>
-            </w:pPr>
+            <w:tcW w:w="2924" w:type="dxa"/>
+          </w:tcPr>
+          <w:p>
+            <w:pPr>
+              <w:pStyle w:val="Akapitzlist"/>
+              <w:ind w:left="0"/>
+              <w:jc w:val="center"/>
+              <w:rPr>
+                <w:b/>
+                <w:bCs/>
+                <w:color w:val="F79646" w:themeColor="accent6"/>
+                <w:sz w:val="28"/>
+                <w:szCs w:val="28"/>
+              </w:rPr>
+            </w:pPr>
+            <w:r>
+              <w:rPr>
+                <w:b/>
+                <w:bCs/>
+                <w:color w:val="F79646" w:themeColor="accent6"/>
+                <w:sz w:val="28"/>
+                <w:szCs w:val="28"/>
+              </w:rPr>
+              <w:t>h = 9</w:t>
+            </w:r>
           </w:p>
         </w:tc>
         <w:tc>
@@ -2445,10 +2808,23 @@
               <w:ind w:left="0"/>
               <w:jc w:val="center"/>
               <w:rPr>
-                <w:sz w:val="28"/>
-                <w:szCs w:val="28"/>
-              </w:rPr>
-            </w:pPr>
+                <w:b/>
+                <w:bCs/>
+                <w:color w:val="F79646" w:themeColor="accent6"/>
+                <w:sz w:val="28"/>
+                <w:szCs w:val="28"/>
+              </w:rPr>
+            </w:pPr>
+            <w:r>
+              <w:rPr>
+                <w:b/>
+                <w:bCs/>
+                <w:color w:val="F79646" w:themeColor="accent6"/>
+                <w:sz w:val="28"/>
+                <w:szCs w:val="28"/>
+              </w:rPr>
+              <w:t>0.9679</w:t>
+            </w:r>
           </w:p>
         </w:tc>
       </w:tr>
@@ -2502,7 +2878,7 @@
         </w:tc>
         <w:tc>
           <w:tcPr>
-            <w:tcW w:w="2741" w:type="dxa"/>
+            <w:tcW w:w="2508" w:type="dxa"/>
             <w:tcBorders>
               <w:bottom w:val="single" w:sz="12" w:space="0" w:color="auto"/>
             </w:tcBorders>
@@ -2528,7 +2904,7 @@
         </w:tc>
         <w:tc>
           <w:tcPr>
-            <w:tcW w:w="2691" w:type="dxa"/>
+            <w:tcW w:w="2924" w:type="dxa"/>
             <w:tcBorders>
               <w:bottom w:val="single" w:sz="12" w:space="0" w:color="auto"/>
             </w:tcBorders>
@@ -2543,6 +2919,20 @@
                 <w:szCs w:val="28"/>
               </w:rPr>
             </w:pPr>
+            <w:r>
+              <w:rPr>
+                <w:sz w:val="28"/>
+                <w:szCs w:val="28"/>
+              </w:rPr>
+              <w:t xml:space="preserve">max depth = </w:t>
+            </w:r>
+            <w:r>
+              <w:rPr>
+                <w:sz w:val="28"/>
+                <w:szCs w:val="28"/>
+              </w:rPr>
+              <w:t>12</w:t>
+            </w:r>
           </w:p>
         </w:tc>
         <w:tc>
@@ -2562,6 +2952,13 @@
                 <w:szCs w:val="28"/>
               </w:rPr>
             </w:pPr>
+            <w:r>
+              <w:rPr>
+                <w:sz w:val="28"/>
+                <w:szCs w:val="28"/>
+              </w:rPr>
+              <w:t>0.7903</w:t>
+            </w:r>
           </w:p>
         </w:tc>
       </w:tr>
@@ -2608,7 +3005,7 @@
         </w:tc>
         <w:tc>
           <w:tcPr>
-            <w:tcW w:w="2741" w:type="dxa"/>
+            <w:tcW w:w="2508" w:type="dxa"/>
             <w:tcBorders>
               <w:top w:val="single" w:sz="12" w:space="0" w:color="auto"/>
             </w:tcBorders>
@@ -2627,7 +3024,7 @@
         </w:tc>
         <w:tc>
           <w:tcPr>
-            <w:tcW w:w="2691" w:type="dxa"/>
+            <w:tcW w:w="2924" w:type="dxa"/>
             <w:tcBorders>
               <w:top w:val="single" w:sz="12" w:space="0" w:color="auto"/>
             </w:tcBorders>
@@ -2670,25 +3067,7 @@
                 <w:sz w:val="28"/>
                 <w:szCs w:val="28"/>
               </w:rPr>
-              <w:t xml:space="preserve">( </w:t>
-            </w:r>
-            <w:r>
-              <w:rPr>
-                <w:b/>
-                <w:bCs/>
-                <w:sz w:val="28"/>
-                <w:szCs w:val="28"/>
-              </w:rPr>
-              <w:t>MAE</w:t>
-            </w:r>
-            <w:r>
-              <w:rPr>
-                <w:b/>
-                <w:bCs/>
-                <w:sz w:val="28"/>
-                <w:szCs w:val="28"/>
-              </w:rPr>
-              <w:t xml:space="preserve"> )</w:t>
+              <w:t>( MAE )</w:t>
             </w:r>
           </w:p>
         </w:tc>
@@ -2731,35 +3110,49 @@
               <w:ind w:left="0"/>
               <w:jc w:val="center"/>
               <w:rPr>
-                <w:sz w:val="28"/>
-                <w:szCs w:val="28"/>
-              </w:rPr>
-            </w:pPr>
-            <w:r>
-              <w:rPr>
+                <w:b/>
+                <w:bCs/>
+                <w:color w:val="F79646" w:themeColor="accent6"/>
+                <w:sz w:val="28"/>
+                <w:szCs w:val="28"/>
+              </w:rPr>
+            </w:pPr>
+            <w:proofErr w:type="spellStart"/>
+            <w:r>
+              <w:rPr>
+                <w:b/>
+                <w:bCs/>
+                <w:color w:val="F79646" w:themeColor="accent6"/>
                 <w:sz w:val="28"/>
                 <w:szCs w:val="28"/>
               </w:rPr>
               <w:t>knn</w:t>
             </w:r>
-          </w:p>
-        </w:tc>
-        <w:tc>
-          <w:tcPr>
-            <w:tcW w:w="2741" w:type="dxa"/>
-          </w:tcPr>
-          <w:p>
-            <w:pPr>
-              <w:pStyle w:val="Akapitzlist"/>
-              <w:ind w:left="0"/>
-              <w:jc w:val="center"/>
-              <w:rPr>
-                <w:sz w:val="28"/>
-                <w:szCs w:val="28"/>
-              </w:rPr>
-            </w:pPr>
-            <w:r>
-              <w:rPr>
+            <w:proofErr w:type="spellEnd"/>
+          </w:p>
+        </w:tc>
+        <w:tc>
+          <w:tcPr>
+            <w:tcW w:w="2508" w:type="dxa"/>
+          </w:tcPr>
+          <w:p>
+            <w:pPr>
+              <w:pStyle w:val="Akapitzlist"/>
+              <w:ind w:left="0"/>
+              <w:jc w:val="center"/>
+              <w:rPr>
+                <w:b/>
+                <w:bCs/>
+                <w:color w:val="F79646" w:themeColor="accent6"/>
+                <w:sz w:val="28"/>
+                <w:szCs w:val="28"/>
+              </w:rPr>
+            </w:pPr>
+            <w:r>
+              <w:rPr>
+                <w:b/>
+                <w:bCs/>
+                <w:color w:val="F79646" w:themeColor="accent6"/>
                 <w:sz w:val="28"/>
                 <w:szCs w:val="28"/>
               </w:rPr>
@@ -2769,18 +3162,31 @@
         </w:tc>
         <w:tc>
           <w:tcPr>
-            <w:tcW w:w="2691" w:type="dxa"/>
-          </w:tcPr>
-          <w:p>
-            <w:pPr>
-              <w:pStyle w:val="Akapitzlist"/>
-              <w:ind w:left="0"/>
-              <w:jc w:val="center"/>
-              <w:rPr>
-                <w:sz w:val="28"/>
-                <w:szCs w:val="28"/>
-              </w:rPr>
-            </w:pPr>
+            <w:tcW w:w="2924" w:type="dxa"/>
+          </w:tcPr>
+          <w:p>
+            <w:pPr>
+              <w:pStyle w:val="Akapitzlist"/>
+              <w:ind w:left="0"/>
+              <w:jc w:val="center"/>
+              <w:rPr>
+                <w:b/>
+                <w:bCs/>
+                <w:color w:val="F79646" w:themeColor="accent6"/>
+                <w:sz w:val="28"/>
+                <w:szCs w:val="28"/>
+              </w:rPr>
+            </w:pPr>
+            <w:r>
+              <w:rPr>
+                <w:b/>
+                <w:bCs/>
+                <w:color w:val="F79646" w:themeColor="accent6"/>
+                <w:sz w:val="28"/>
+                <w:szCs w:val="28"/>
+              </w:rPr>
+              <w:t>k = 2</w:t>
+            </w:r>
           </w:p>
         </w:tc>
         <w:tc>
@@ -2793,10 +3199,33 @@
               <w:ind w:left="0"/>
               <w:jc w:val="center"/>
               <w:rPr>
-                <w:sz w:val="28"/>
-                <w:szCs w:val="28"/>
-              </w:rPr>
-            </w:pPr>
+                <w:b/>
+                <w:bCs/>
+                <w:color w:val="F79646" w:themeColor="accent6"/>
+                <w:sz w:val="28"/>
+                <w:szCs w:val="28"/>
+              </w:rPr>
+            </w:pPr>
+            <w:r>
+              <w:rPr>
+                <w:b/>
+                <w:bCs/>
+                <w:color w:val="F79646" w:themeColor="accent6"/>
+                <w:sz w:val="28"/>
+                <w:szCs w:val="28"/>
+              </w:rPr>
+              <w:t>0.2</w:t>
+            </w:r>
+            <w:r>
+              <w:rPr>
+                <w:b/>
+                <w:bCs/>
+                <w:color w:val="F79646" w:themeColor="accent6"/>
+                <w:sz w:val="28"/>
+                <w:szCs w:val="28"/>
+              </w:rPr>
+              <w:t>483</w:t>
+            </w:r>
           </w:p>
         </w:tc>
       </w:tr>
@@ -2844,7 +3273,7 @@
         </w:tc>
         <w:tc>
           <w:tcPr>
-            <w:tcW w:w="2741" w:type="dxa"/>
+            <w:tcW w:w="2508" w:type="dxa"/>
           </w:tcPr>
           <w:p>
             <w:pPr>
@@ -2867,18 +3296,48 @@
         </w:tc>
         <w:tc>
           <w:tcPr>
-            <w:tcW w:w="2691" w:type="dxa"/>
-          </w:tcPr>
-          <w:p>
-            <w:pPr>
-              <w:pStyle w:val="Akapitzlist"/>
-              <w:ind w:left="0"/>
-              <w:jc w:val="center"/>
-              <w:rPr>
-                <w:sz w:val="28"/>
-                <w:szCs w:val="28"/>
-              </w:rPr>
-            </w:pPr>
+            <w:tcW w:w="2924" w:type="dxa"/>
+          </w:tcPr>
+          <w:p>
+            <w:pPr>
+              <w:pStyle w:val="Akapitzlist"/>
+              <w:ind w:left="0"/>
+              <w:jc w:val="center"/>
+              <w:rPr>
+                <w:sz w:val="28"/>
+                <w:szCs w:val="28"/>
+              </w:rPr>
+            </w:pPr>
+            <w:r>
+              <w:rPr>
+                <w:sz w:val="28"/>
+                <w:szCs w:val="28"/>
+              </w:rPr>
+              <w:t>h = (8,8)</w:t>
+            </w:r>
+            <w:r>
+              <w:rPr>
+                <w:sz w:val="28"/>
+                <w:szCs w:val="28"/>
+              </w:rPr>
+              <w:t xml:space="preserve">,  </w:t>
+            </w:r>
+            <w:r>
+              <w:rPr>
+                <w:i/>
+                <w:iCs/>
+                <w:sz w:val="28"/>
+                <w:szCs w:val="28"/>
+              </w:rPr>
+              <w:t>iter =</w:t>
+            </w:r>
+            <w:r>
+              <w:rPr>
+                <w:sz w:val="28"/>
+                <w:szCs w:val="28"/>
+              </w:rPr>
+              <w:t xml:space="preserve"> 100000</w:t>
+            </w:r>
           </w:p>
         </w:tc>
         <w:tc>
@@ -2895,6 +3354,13 @@
                 <w:szCs w:val="28"/>
               </w:rPr>
             </w:pPr>
+            <w:r>
+              <w:rPr>
+                <w:sz w:val="28"/>
+                <w:szCs w:val="28"/>
+              </w:rPr>
+              <w:t>0.4776</w:t>
+            </w:r>
           </w:p>
         </w:tc>
       </w:tr>
@@ -2931,6 +3397,7 @@
                 <w:szCs w:val="28"/>
               </w:rPr>
             </w:pPr>
+            <w:proofErr w:type="spellStart"/>
             <w:r>
               <w:rPr>
                 <w:sz w:val="28"/>
@@ -2938,11 +3405,12 @@
               </w:rPr>
               <w:t>knn</w:t>
             </w:r>
-          </w:p>
-        </w:tc>
-        <w:tc>
-          <w:tcPr>
-            <w:tcW w:w="2741" w:type="dxa"/>
+            <w:proofErr w:type="spellEnd"/>
+          </w:p>
+        </w:tc>
+        <w:tc>
+          <w:tcPr>
+            <w:tcW w:w="2508" w:type="dxa"/>
           </w:tcPr>
           <w:p>
             <w:pPr>
@@ -2965,18 +3433,25 @@
         </w:tc>
         <w:tc>
           <w:tcPr>
-            <w:tcW w:w="2691" w:type="dxa"/>
-          </w:tcPr>
-          <w:p>
-            <w:pPr>
-              <w:pStyle w:val="Akapitzlist"/>
-              <w:ind w:left="0"/>
-              <w:jc w:val="center"/>
-              <w:rPr>
-                <w:sz w:val="28"/>
-                <w:szCs w:val="28"/>
-              </w:rPr>
-            </w:pPr>
+            <w:tcW w:w="2924" w:type="dxa"/>
+          </w:tcPr>
+          <w:p>
+            <w:pPr>
+              <w:pStyle w:val="Akapitzlist"/>
+              <w:ind w:left="0"/>
+              <w:jc w:val="center"/>
+              <w:rPr>
+                <w:sz w:val="28"/>
+                <w:szCs w:val="28"/>
+              </w:rPr>
+            </w:pPr>
+            <w:r>
+              <w:rPr>
+                <w:sz w:val="28"/>
+                <w:szCs w:val="28"/>
+              </w:rPr>
+              <w:t>k = 2</w:t>
+            </w:r>
           </w:p>
         </w:tc>
         <w:tc>
@@ -2993,6 +3468,20 @@
                 <w:szCs w:val="28"/>
               </w:rPr>
             </w:pPr>
+            <w:r>
+              <w:rPr>
+                <w:sz w:val="28"/>
+                <w:szCs w:val="28"/>
+              </w:rPr>
+              <w:t>0.265</w:t>
+            </w:r>
+            <w:r>
+              <w:rPr>
+                <w:sz w:val="28"/>
+                <w:szCs w:val="28"/>
+              </w:rPr>
+              <w:t>8</w:t>
+            </w:r>
           </w:p>
         </w:tc>
       </w:tr>
@@ -3040,7 +3529,7 @@
         </w:tc>
         <w:tc>
           <w:tcPr>
-            <w:tcW w:w="2741" w:type="dxa"/>
+            <w:tcW w:w="2508" w:type="dxa"/>
           </w:tcPr>
           <w:p>
             <w:pPr>
@@ -3063,18 +3552,25 @@
         </w:tc>
         <w:tc>
           <w:tcPr>
-            <w:tcW w:w="2691" w:type="dxa"/>
-          </w:tcPr>
-          <w:p>
-            <w:pPr>
-              <w:pStyle w:val="Akapitzlist"/>
-              <w:ind w:left="0"/>
-              <w:jc w:val="center"/>
-              <w:rPr>
-                <w:sz w:val="28"/>
-                <w:szCs w:val="28"/>
-              </w:rPr>
-            </w:pPr>
+            <w:tcW w:w="2924" w:type="dxa"/>
+          </w:tcPr>
+          <w:p>
+            <w:pPr>
+              <w:pStyle w:val="Akapitzlist"/>
+              <w:ind w:left="0"/>
+              <w:jc w:val="center"/>
+              <w:rPr>
+                <w:sz w:val="28"/>
+                <w:szCs w:val="28"/>
+              </w:rPr>
+            </w:pPr>
+            <w:r>
+              <w:rPr>
+                <w:sz w:val="28"/>
+                <w:szCs w:val="28"/>
+              </w:rPr>
+              <w:t>h = 6</w:t>
+            </w:r>
           </w:p>
         </w:tc>
         <w:tc>
@@ -3091,6 +3587,13 @@
                 <w:szCs w:val="28"/>
               </w:rPr>
             </w:pPr>
+            <w:r>
+              <w:rPr>
+                <w:sz w:val="28"/>
+                <w:szCs w:val="28"/>
+              </w:rPr>
+              <w:t>0.9705</w:t>
+            </w:r>
           </w:p>
         </w:tc>
       </w:tr>
@@ -3138,7 +3641,7 @@
         </w:tc>
         <w:tc>
           <w:tcPr>
-            <w:tcW w:w="2741" w:type="dxa"/>
+            <w:tcW w:w="2508" w:type="dxa"/>
           </w:tcPr>
           <w:p>
             <w:pPr>
@@ -3161,18 +3664,25 @@
         </w:tc>
         <w:tc>
           <w:tcPr>
-            <w:tcW w:w="2691" w:type="dxa"/>
-          </w:tcPr>
-          <w:p>
-            <w:pPr>
-              <w:pStyle w:val="Akapitzlist"/>
-              <w:ind w:left="0"/>
-              <w:jc w:val="center"/>
-              <w:rPr>
-                <w:sz w:val="28"/>
-                <w:szCs w:val="28"/>
-              </w:rPr>
-            </w:pPr>
+            <w:tcW w:w="2924" w:type="dxa"/>
+          </w:tcPr>
+          <w:p>
+            <w:pPr>
+              <w:pStyle w:val="Akapitzlist"/>
+              <w:ind w:left="0"/>
+              <w:jc w:val="center"/>
+              <w:rPr>
+                <w:sz w:val="28"/>
+                <w:szCs w:val="28"/>
+              </w:rPr>
+            </w:pPr>
+            <w:r>
+              <w:rPr>
+                <w:sz w:val="28"/>
+                <w:szCs w:val="28"/>
+              </w:rPr>
+              <w:t>max depth = 3</w:t>
+            </w:r>
           </w:p>
         </w:tc>
         <w:tc>
@@ -3189,10 +3699,46 @@
                 <w:szCs w:val="28"/>
               </w:rPr>
             </w:pPr>
+            <w:r>
+              <w:rPr>
+                <w:sz w:val="28"/>
+                <w:szCs w:val="28"/>
+              </w:rPr>
+              <w:t>0.4630</w:t>
+            </w:r>
           </w:p>
         </w:tc>
       </w:tr>
     </w:tbl>
+    <w:p>
+      <w:pPr>
+        <w:pStyle w:val="Akapitzlist"/>
+        <w:spacing w:after="0"/>
+        <w:jc w:val="both"/>
+        <w:rPr>
+          <w:sz w:val="28"/>
+          <w:szCs w:val="28"/>
+        </w:rPr>
+      </w:pPr>
+    </w:p>
+    <w:p>
+      <w:pPr>
+        <w:pStyle w:val="Akapitzlist"/>
+        <w:spacing w:after="0"/>
+        <w:jc w:val="both"/>
+        <w:rPr>
+          <w:sz w:val="28"/>
+          <w:szCs w:val="28"/>
+        </w:rPr>
+      </w:pPr>
+      <w:r>
+        <w:rPr>
+          <w:sz w:val="28"/>
+          <w:szCs w:val="28"/>
+        </w:rPr>
+        <w:br w:type="column"/>
+      </w:r>
+    </w:p>
     <w:p>
       <w:pPr>
         <w:pStyle w:val="Akapitzlist"/>
@@ -3917,7 +4463,7 @@
     <w:lsdException w:name="Table Web 2" w:semiHidden="1" w:unhideWhenUsed="1"/>
     <w:lsdException w:name="Table Web 3" w:semiHidden="1" w:unhideWhenUsed="1"/>
     <w:lsdException w:name="Balloon Text" w:semiHidden="1" w:unhideWhenUsed="1"/>
-    <w:lsdException w:name="Table Grid" w:semiHidden="1" w:uiPriority="59" w:unhideWhenUsed="1"/>
+    <w:lsdException w:name="Table Grid" w:uiPriority="59"/>
     <w:lsdException w:name="Table Theme" w:semiHidden="1" w:unhideWhenUsed="1"/>
     <w:lsdException w:name="Placeholder Text" w:semiHidden="1"/>
     <w:lsdException w:name="No Spacing" w:uiPriority="1" w:qFormat="1"/>

</xml_diff>